<commit_message>
Texto retirado da doc da Monster
</commit_message>
<xml_diff>
--- a/docs/Textos retirados da doc da Monster.docx
+++ b/docs/Textos retirados da doc da Monster.docx
@@ -15,14 +15,7 @@
           <w:rFonts w:cstheme="minorHAnsi"/>
           <w:b/>
         </w:rPr>
-        <w:t xml:space="preserve">2. </w:t>
-      </w:r>
-      <w:r>
-        <w:rPr>
-          <w:rFonts w:cstheme="minorHAnsi"/>
-          <w:b/>
-        </w:rPr>
-        <w:t>Problema</w:t>
+        <w:t>2. Problema</w:t>
       </w:r>
       <w:bookmarkEnd w:id="0"/>
     </w:p>
@@ -40,13 +33,7 @@
         <w:rPr>
           <w:rFonts w:cstheme="minorHAnsi"/>
         </w:rPr>
-        <w:t>Como controlar seus gastos e ganhos pessoais de forma eficaz, fácil e rápida?</w:t>
-      </w:r>
-      <w:r>
-        <w:rPr>
-          <w:rFonts w:cstheme="minorHAnsi"/>
-        </w:rPr>
-        <w:t xml:space="preserve"> </w:t>
+        <w:t xml:space="preserve">Como controlar seus gastos e ganhos pessoais de forma eficaz, fácil e rápida? </w:t>
       </w:r>
       <w:r>
         <w:rPr>
@@ -69,14 +56,7 @@
           <w:rFonts w:cstheme="minorHAnsi"/>
           <w:b/>
         </w:rPr>
-        <w:t xml:space="preserve">3. </w:t>
-      </w:r>
-      <w:r>
-        <w:rPr>
-          <w:rFonts w:cstheme="minorHAnsi"/>
-          <w:b/>
-        </w:rPr>
-        <w:t>Hipótese</w:t>
+        <w:t>3. Hipótese</w:t>
       </w:r>
       <w:bookmarkEnd w:id="1"/>
     </w:p>
@@ -521,87 +501,322 @@
         </w:rPr>
         <w:tab/>
       </w:r>
-      <w:bookmarkStart w:id="5" w:name="_GoBack"/>
+    </w:p>
+    <w:p>
+      <w:pPr>
+        <w:ind w:firstLine="432"/>
+        <w:rPr>
+          <w:rFonts w:cstheme="minorHAnsi"/>
+        </w:rPr>
+      </w:pPr>
+      <w:r>
+        <w:rPr>
+          <w:rFonts w:cstheme="minorHAnsi"/>
+        </w:rPr>
+        <w:t>No desenvolvimento da aplicação client-side serão utiliza</w:t>
+      </w:r>
+      <w:r>
+        <w:rPr>
+          <w:rFonts w:cstheme="minorHAnsi"/>
+        </w:rPr>
+        <w:t xml:space="preserve">das tecnologias web, que são as </w:t>
+      </w:r>
+      <w:r>
+        <w:rPr>
+          <w:rFonts w:cstheme="minorHAnsi"/>
+        </w:rPr>
+        <w:t xml:space="preserve">linguagens de programação HTML, CSS e JavaScript juntamente com o </w:t>
+      </w:r>
+      <w:r>
+        <w:rPr>
+          <w:rFonts w:cstheme="minorHAnsi"/>
+          <w:i/>
+        </w:rPr>
+        <w:t>framework</w:t>
+      </w:r>
+      <w:r>
+        <w:rPr>
+          <w:rFonts w:cstheme="minorHAnsi"/>
+        </w:rPr>
+        <w:t xml:space="preserve"> Ionic, que é uma integração das bibliotecas de programação de aplicações web AngularJS e Apache Cordova, com um conjunto de componentes e serviços que fazem a aplicação web ser progressiva, isso é proporcionar a experiência de uma aplicação nativa.</w:t>
+      </w:r>
+    </w:p>
+    <w:p>
+      <w:pPr>
+        <w:ind w:firstLine="432"/>
+        <w:rPr>
+          <w:rFonts w:cstheme="minorHAnsi"/>
+        </w:rPr>
+      </w:pPr>
+      <w:r>
+        <w:rPr>
+          <w:rFonts w:cstheme="minorHAnsi"/>
+        </w:rPr>
+        <w:t xml:space="preserve">O projeto possuirá características como: persistência de dados na nuvem, sincronização entre vários dispositivos, </w:t>
+      </w:r>
+      <w:r>
+        <w:rPr>
+          <w:rFonts w:cstheme="minorHAnsi"/>
+          <w:highlight w:val="yellow"/>
+        </w:rPr>
+        <w:t>processamento de requisições mais complexas,</w:t>
+      </w:r>
+      <w:r>
+        <w:rPr>
+          <w:rFonts w:cstheme="minorHAnsi"/>
+        </w:rPr>
+        <w:t xml:space="preserve"> entre outras. Para tal, será necessária uma aplicação server-side, que utilizará a metodologia de Transferência de Estado Representacional (RESTful Web Service), com uma Interface de Programação de Aplicações Web para a construção do serviço com o uso do protocolo HTTP, utilizado na comunicação com a aplicação cliente-side.</w:t>
+      </w:r>
+    </w:p>
+    <w:p>
+      <w:pPr>
+        <w:ind w:firstLine="432"/>
+        <w:rPr>
+          <w:rFonts w:cstheme="minorHAnsi"/>
+        </w:rPr>
+      </w:pPr>
+      <w:r>
+        <w:rPr>
+          <w:rFonts w:cstheme="minorHAnsi"/>
+        </w:rPr>
+        <w:t>A aplicação server-side util</w:t>
+      </w:r>
+      <w:r>
+        <w:rPr>
+          <w:rFonts w:cstheme="minorHAnsi"/>
+        </w:rPr>
+        <w:t xml:space="preserve">izará para a criação do serviço, </w:t>
+      </w:r>
+      <w:r>
+        <w:rPr>
+          <w:rFonts w:cstheme="minorHAnsi"/>
+        </w:rPr>
+        <w:t xml:space="preserve">a linguagem de programação C# sob os </w:t>
+      </w:r>
+      <w:r>
+        <w:rPr>
+          <w:rFonts w:cstheme="minorHAnsi"/>
+          <w:i/>
+        </w:rPr>
+        <w:t>frameworks</w:t>
+      </w:r>
+      <w:r>
+        <w:rPr>
+          <w:rFonts w:cstheme="minorHAnsi"/>
+        </w:rPr>
+        <w:t xml:space="preserve"> .NET Core e ASP.NET Core, que proporcionam velocidade, estabilidade e segurança, além de atender os requisitos descritos no parágrafo anterior.</w:t>
+      </w:r>
+    </w:p>
+    <w:p>
+      <w:pPr>
+        <w:rPr>
+          <w:rFonts w:cstheme="minorHAnsi"/>
+        </w:rPr>
+      </w:pPr>
+    </w:p>
+    <w:p>
+      <w:pPr>
+        <w:rPr>
+          <w:rFonts w:cstheme="minorHAnsi"/>
+        </w:rPr>
+      </w:pPr>
+    </w:p>
+    <w:p>
+      <w:pPr>
+        <w:rPr>
+          <w:rFonts w:cstheme="minorHAnsi"/>
+        </w:rPr>
+      </w:pPr>
+    </w:p>
+    <w:p>
+      <w:pPr>
+        <w:rPr>
+          <w:rFonts w:cstheme="minorHAnsi"/>
+        </w:rPr>
+      </w:pPr>
+    </w:p>
+    <w:p>
+      <w:pPr>
+        <w:rPr>
+          <w:rFonts w:cstheme="minorHAnsi"/>
+        </w:rPr>
+      </w:pPr>
+    </w:p>
+    <w:p>
+      <w:pPr>
+        <w:rPr>
+          <w:rFonts w:cstheme="minorHAnsi"/>
+        </w:rPr>
+      </w:pPr>
+    </w:p>
+    <w:p>
+      <w:pPr>
+        <w:rPr>
+          <w:rFonts w:cstheme="minorHAnsi"/>
+        </w:rPr>
+      </w:pPr>
+    </w:p>
+    <w:p>
+      <w:pPr>
+        <w:rPr>
+          <w:rFonts w:cstheme="minorHAnsi"/>
+        </w:rPr>
+      </w:pPr>
+    </w:p>
+    <w:p>
+      <w:pPr>
+        <w:rPr>
+          <w:rFonts w:cstheme="minorHAnsi"/>
+        </w:rPr>
+      </w:pPr>
+    </w:p>
+    <w:p>
+      <w:pPr>
+        <w:rPr>
+          <w:rFonts w:cstheme="minorHAnsi"/>
+        </w:rPr>
+      </w:pPr>
+    </w:p>
+    <w:p>
+      <w:pPr>
+        <w:rPr>
+          <w:rFonts w:cstheme="minorHAnsi"/>
+        </w:rPr>
+      </w:pPr>
+    </w:p>
+    <w:p>
+      <w:pPr>
+        <w:rPr>
+          <w:rFonts w:cstheme="minorHAnsi"/>
+        </w:rPr>
+      </w:pPr>
+    </w:p>
+    <w:p>
+      <w:pPr>
+        <w:rPr>
+          <w:rFonts w:cstheme="minorHAnsi"/>
+        </w:rPr>
+      </w:pPr>
+    </w:p>
+    <w:p>
+      <w:pPr>
+        <w:rPr>
+          <w:rFonts w:cstheme="minorHAnsi"/>
+        </w:rPr>
+      </w:pPr>
+    </w:p>
+    <w:p>
+      <w:pPr>
+        <w:rPr>
+          <w:rFonts w:cstheme="minorHAnsi"/>
+        </w:rPr>
+      </w:pPr>
+    </w:p>
+    <w:p>
+      <w:pPr>
+        <w:rPr>
+          <w:rFonts w:cstheme="minorHAnsi"/>
+        </w:rPr>
+      </w:pPr>
+    </w:p>
+    <w:p>
+      <w:pPr>
+        <w:rPr>
+          <w:rFonts w:cstheme="minorHAnsi"/>
+        </w:rPr>
+      </w:pPr>
+    </w:p>
+    <w:p>
+      <w:pPr>
+        <w:pStyle w:val="Ttulo1"/>
+        <w:spacing w:before="0" w:after="0" w:line="360" w:lineRule="auto"/>
+        <w:contextualSpacing/>
+        <w:rPr>
+          <w:rFonts w:ascii="Times New Roman" w:hAnsi="Times New Roman" w:cs="Times New Roman"/>
+          <w:sz w:val="28"/>
+          <w:szCs w:val="28"/>
+        </w:rPr>
+      </w:pPr>
+      <w:bookmarkStart w:id="5" w:name="_Toc466489593"/>
+      <w:r>
+        <w:rPr>
+          <w:rFonts w:ascii="Times New Roman" w:hAnsi="Times New Roman" w:cs="Times New Roman"/>
+          <w:sz w:val="28"/>
+          <w:szCs w:val="28"/>
+        </w:rPr>
+        <w:lastRenderedPageBreak/>
+        <w:t>7. Resultados Esperados</w:t>
+      </w:r>
       <w:bookmarkEnd w:id="5"/>
     </w:p>
     <w:p>
       <w:pPr>
-        <w:rPr>
-          <w:rFonts w:cstheme="minorHAnsi"/>
-        </w:rPr>
-      </w:pPr>
-      <w:r>
-        <w:rPr>
-          <w:rFonts w:cstheme="minorHAnsi"/>
-        </w:rPr>
-        <w:t xml:space="preserve">No desenvolvimento da aplicação client-side serão utilizadas tecnologias web, que são as linguagens de programação HTML, CSS e JavaScript juntamente com o </w:t>
-      </w:r>
-      <w:r>
-        <w:rPr>
-          <w:rFonts w:cstheme="minorHAnsi"/>
-          <w:i/>
-        </w:rPr>
-        <w:t>framework</w:t>
-      </w:r>
-      <w:r>
-        <w:rPr>
-          <w:rFonts w:cstheme="minorHAnsi"/>
-        </w:rPr>
-        <w:t xml:space="preserve"> Ionic, que é uma integração das bibliotecas de programação de aplicações web AngularJS e Apache Cordova, com um conjunto de componentes e serviços que fazem a aplicação web ser progressiva, isso é proporcionar a experiência de uma aplicação nativa.</w:t>
-      </w:r>
-    </w:p>
-    <w:p>
-      <w:pPr>
-        <w:rPr>
-          <w:rFonts w:cstheme="minorHAnsi"/>
-        </w:rPr>
-      </w:pPr>
-      <w:r>
-        <w:rPr>
-          <w:rFonts w:cstheme="minorHAnsi"/>
-        </w:rPr>
-        <w:t>O projeto possuirá características como: persistência de dados na nuvem, sincronização entre vários dispositivos, processamento de requisições mais complexas, entre outras. Para tal, será necessária uma aplicação server-side, que utilizará a metodologia de Transferência de Estado Representacional (RESTful Web Service), com uma Interface de Programação de Aplicações Web para a construção do serviço com o uso do protocolo HTTP, utilizado na comunicação com a aplicação cliente-side.</w:t>
-      </w:r>
-    </w:p>
-    <w:p>
-      <w:pPr>
-        <w:rPr>
-          <w:rFonts w:cstheme="minorHAnsi"/>
-        </w:rPr>
-      </w:pPr>
-      <w:r>
-        <w:rPr>
-          <w:rFonts w:cstheme="minorHAnsi"/>
-        </w:rPr>
-        <w:t xml:space="preserve">A aplicação server-side utilizará para a criação do serviço essencialmente a linguagem de programação C# sob os </w:t>
-      </w:r>
-      <w:r>
-        <w:rPr>
-          <w:rFonts w:cstheme="minorHAnsi"/>
-          <w:i/>
-        </w:rPr>
-        <w:t>frameworks</w:t>
-      </w:r>
-      <w:r>
-        <w:rPr>
-          <w:rFonts w:cstheme="minorHAnsi"/>
-        </w:rPr>
-        <w:t xml:space="preserve"> .NET Core e ASP.NET Core, que proporcionam velocidade, estabilidade e segurança, além de atender os requisitos descritos no parágrafo anterior.</w:t>
-      </w:r>
-    </w:p>
-    <w:p>
-      <w:pPr>
-        <w:rPr>
-          <w:rFonts w:cstheme="minorHAnsi"/>
-        </w:rPr>
-      </w:pPr>
-    </w:p>
-    <w:p>
-      <w:pPr>
-        <w:rPr>
-          <w:rFonts w:cstheme="minorHAnsi"/>
-        </w:rPr>
-      </w:pPr>
+        <w:spacing w:after="0" w:line="360" w:lineRule="auto"/>
+        <w:ind w:firstLine="708"/>
+        <w:contextualSpacing/>
+        <w:jc w:val="both"/>
+        <w:rPr>
+          <w:rFonts w:ascii="Times New Roman" w:hAnsi="Times New Roman" w:cs="Times New Roman"/>
+          <w:sz w:val="24"/>
+          <w:szCs w:val="24"/>
+        </w:rPr>
+      </w:pPr>
+      <w:r>
+        <w:rPr>
+          <w:rFonts w:ascii="Times New Roman" w:hAnsi="Times New Roman" w:cs="Times New Roman"/>
+          <w:sz w:val="24"/>
+          <w:szCs w:val="24"/>
+        </w:rPr>
+        <w:t xml:space="preserve">Como resultado, espera-se obter uma aplicação de qualidade elevada, com </w:t>
+      </w:r>
+      <w:bookmarkStart w:id="6" w:name="_GoBack"/>
+      <w:bookmarkEnd w:id="6"/>
+      <w:r>
+        <w:rPr>
+          <w:rFonts w:ascii="Times New Roman" w:hAnsi="Times New Roman" w:cs="Times New Roman"/>
+          <w:sz w:val="24"/>
+          <w:szCs w:val="24"/>
+        </w:rPr>
+        <w:t xml:space="preserve">interface fluida, intuitiva e responsiva, com possibilidade de portabilidade para qualquer plataforma que suporte tecnologias web e com facilidade de manutenção, expansão e integração com outras plataformas, </w:t>
+      </w:r>
+      <w:r>
+        <w:rPr>
+          <w:rFonts w:ascii="Times New Roman" w:hAnsi="Times New Roman" w:cs="Times New Roman"/>
+          <w:sz w:val="24"/>
+          <w:szCs w:val="24"/>
+          <w:highlight w:val="yellow"/>
+        </w:rPr>
+        <w:t>além de se introduzir no mercado como pioneira em aplicações de controle financeiro com o uso de agentes inteligentes, tudo em um prazo relativamente curto.</w:t>
+      </w:r>
+      <w:r>
+        <w:rPr>
+          <w:rFonts w:ascii="Times New Roman" w:hAnsi="Times New Roman" w:cs="Times New Roman"/>
+          <w:sz w:val="24"/>
+          <w:szCs w:val="24"/>
+        </w:rPr>
+        <w:t xml:space="preserve"> (RETIRAR)</w:t>
+      </w:r>
+    </w:p>
+    <w:p>
+      <w:pPr>
+        <w:spacing w:after="0" w:line="360" w:lineRule="auto"/>
+        <w:ind w:firstLine="708"/>
+        <w:contextualSpacing/>
+        <w:jc w:val="both"/>
+        <w:rPr>
+          <w:rFonts w:ascii="Times New Roman" w:hAnsi="Times New Roman" w:cs="Times New Roman"/>
+          <w:sz w:val="24"/>
+          <w:szCs w:val="24"/>
+        </w:rPr>
+      </w:pPr>
+      <w:r>
+        <w:rPr>
+          <w:rFonts w:ascii="Times New Roman" w:hAnsi="Times New Roman" w:cs="Times New Roman"/>
+          <w:sz w:val="24"/>
+          <w:szCs w:val="24"/>
+        </w:rPr>
+        <w:t>Espera-se também obter conhecimento e experiência com as tecnologias, ferramentas e métodos de um mercado das TICs, de web apps, que vêm crescendo rapidamente.</w:t>
+      </w:r>
     </w:p>
     <w:p>
       <w:pPr>
@@ -1293,6 +1508,7 @@
   <w:style w:type="character" w:default="1" w:styleId="Fontepargpadro">
     <w:name w:val="Default Paragraph Font"/>
     <w:uiPriority w:val="1"/>
+    <w:semiHidden/>
     <w:unhideWhenUsed/>
   </w:style>
   <w:style w:type="table" w:default="1" w:styleId="Tabelanormal">

</xml_diff>